<commit_message>
Adding Project 1 and 2 instructions
</commit_message>
<xml_diff>
--- a/projects/Project1/Project1.docx
+++ b/projects/Project1/Project1.docx
@@ -41,7 +41,7 @@
           <w:szCs w:val="30"/>
           <w:u w:val="single"/>
         </w:rPr>
-        <w:t>Small JavaScript Aerobics</w:t>
+        <w:t>Frontend Development</w:t>
       </w:r>
     </w:p>
     <w:p>
@@ -105,7 +105,6 @@
     </w:p>
     <w:p>
       <w:pPr>
-        <w:spacing w:after="0" w:line="240" w:lineRule="auto"/>
         <w:rPr>
           <w:rFonts w:eastAsia="Times New Roman" w:cs="Times New Roman"/>
           <w:b/>
@@ -126,9 +125,17 @@
           <w:u w:val="single"/>
           <w:lang w:eastAsia="en-CA"/>
         </w:rPr>
-        <w:t>Step</w:t>
-      </w:r>
-      <w:r>
+        <w:t>Before we get started…</w:t>
+      </w:r>
+    </w:p>
+    <w:p>
+      <w:r>
+        <w:t>Please note that Project 1 is comprised of Labs 1 to 4. This project is all about frontend development. That means your HTML pages will have functionality and display data from there. Of course, when it comes to saving data, you are only saving it on the frontend… (does that mean that the data you save is temporary? Or is it permanent?). Please get comfortable with frontend development before you start on this project!</w:t>
+      </w:r>
+    </w:p>
+    <w:p>
+      <w:pPr>
+        <w:spacing w:after="0" w:line="240" w:lineRule="auto"/>
         <w:rPr>
           <w:rFonts w:eastAsia="Times New Roman" w:cs="Times New Roman"/>
           <w:b/>
@@ -138,8 +145,7 @@
           <w:u w:val="single"/>
           <w:lang w:eastAsia="en-CA"/>
         </w:rPr>
-        <w:t xml:space="preserve"> 1 – </w:t>
-      </w:r>
+      </w:pPr>
       <w:r>
         <w:rPr>
           <w:rFonts w:eastAsia="Times New Roman" w:cs="Times New Roman"/>
@@ -150,27 +156,25 @@
           <w:u w:val="single"/>
           <w:lang w:eastAsia="en-CA"/>
         </w:rPr>
-        <w:t>Before starting this lab…</w:t>
-      </w:r>
-    </w:p>
-    <w:p>
-      <w:r>
-        <w:t>As I mentioned before, relax and breathe in, breathe out.</w:t>
-      </w:r>
-      <w:r>
-        <w:t xml:space="preserve"> :) </w:t>
-      </w:r>
-      <w:r>
-        <w:t xml:space="preserve">Download the lab work from the Lab </w:t>
-      </w:r>
-      <w:r>
-        <w:t>3</w:t>
-      </w:r>
-      <w:r>
-        <w:t xml:space="preserve"> Github repository</w:t>
-      </w:r>
-      <w:r>
-        <w:t xml:space="preserve"> right after.</w:t>
+        <w:t>Please note!</w:t>
+      </w:r>
+    </w:p>
+    <w:p>
+      <w:r>
+        <w:t xml:space="preserve">You can </w:t>
+      </w:r>
+      <w:r>
+        <w:rPr>
+          <w:i/>
+          <w:u w:val="single"/>
+        </w:rPr>
+        <w:t>only work by yourself on this project</w:t>
+      </w:r>
+      <w:r>
+        <w:t>. This is good practice for creating frontend web applications!</w:t>
+      </w:r>
+      <w:r>
+        <w:t xml:space="preserve"> Most importantly, have fun! This project is not meant to stress you out.</w:t>
       </w:r>
     </w:p>
     <w:p>
@@ -196,9 +200,122 @@
           <w:u w:val="single"/>
           <w:lang w:eastAsia="en-CA"/>
         </w:rPr>
-        <w:t>Step</w:t>
-      </w:r>
-      <w:r>
+        <w:t>Some inspiration…</w:t>
+      </w:r>
+    </w:p>
+    <w:p>
+      <w:pPr>
+        <w:spacing w:after="0" w:line="240" w:lineRule="auto"/>
+      </w:pPr>
+      <w:r>
+        <w:t>In your frontend application project, you are free to develop anything! This project allows you the creative freedom; you shouldn’t create something too simple, but you do not need to go hardcore unless you want to. Here, I would like to suggest some ideas when you start your frontend application development:</w:t>
+      </w:r>
+    </w:p>
+    <w:p>
+      <w:pPr>
+        <w:pStyle w:val="ListParagraph"/>
+        <w:numPr>
+          <w:ilvl w:val="0"/>
+          <w:numId w:val="5"/>
+        </w:numPr>
+        <w:spacing w:after="0" w:line="240" w:lineRule="auto"/>
+      </w:pPr>
+      <w:r>
+        <w:t>Creating a calculator</w:t>
+      </w:r>
+    </w:p>
+    <w:p>
+      <w:pPr>
+        <w:pStyle w:val="ListParagraph"/>
+        <w:numPr>
+          <w:ilvl w:val="0"/>
+          <w:numId w:val="5"/>
+        </w:numPr>
+        <w:spacing w:after="0" w:line="240" w:lineRule="auto"/>
+      </w:pPr>
+      <w:r>
+        <w:t>Making a game (something simple? Like chess, checkers, a guessing game, etc.)</w:t>
+      </w:r>
+    </w:p>
+    <w:p>
+      <w:pPr>
+        <w:pStyle w:val="ListParagraph"/>
+        <w:numPr>
+          <w:ilvl w:val="0"/>
+          <w:numId w:val="5"/>
+        </w:numPr>
+        <w:spacing w:after="0" w:line="240" w:lineRule="auto"/>
+      </w:pPr>
+      <w:r>
+        <w:t>Developing a frontend application that allows you to upload a picture and be able to draw on the uploaded picture</w:t>
+      </w:r>
+    </w:p>
+    <w:p>
+      <w:pPr>
+        <w:pStyle w:val="ListParagraph"/>
+        <w:numPr>
+          <w:ilvl w:val="0"/>
+          <w:numId w:val="5"/>
+        </w:numPr>
+        <w:spacing w:after="0" w:line="240" w:lineRule="auto"/>
+      </w:pPr>
+      <w:r>
+        <w:t>Etc.</w:t>
+      </w:r>
+    </w:p>
+    <w:p>
+      <w:pPr>
+        <w:spacing w:after="0" w:line="240" w:lineRule="auto"/>
+        <w:rPr>
+          <w:rFonts w:eastAsia="Times New Roman" w:cs="Times New Roman"/>
+          <w:sz w:val="24"/>
+          <w:szCs w:val="24"/>
+          <w:lang w:eastAsia="en-CA"/>
+        </w:rPr>
+      </w:pPr>
+      <w:r>
+        <w:t xml:space="preserve">The possibilities are endless! Just be sure to record your idea under the Read Me file! (Please take a look at the </w:t>
+      </w:r>
+      <w:r>
+        <w:rPr>
+          <w:rFonts w:eastAsia="Times New Roman" w:cs="Times New Roman"/>
+          <w:b/>
+          <w:i/>
+          <w:sz w:val="24"/>
+          <w:szCs w:val="24"/>
+          <w:lang w:eastAsia="en-CA"/>
+        </w:rPr>
+        <w:t>Including a “Read Me” file</w:t>
+      </w:r>
+      <w:r>
+        <w:rPr>
+          <w:rFonts w:eastAsia="Times New Roman" w:cs="Times New Roman"/>
+          <w:b/>
+          <w:i/>
+          <w:sz w:val="24"/>
+          <w:szCs w:val="24"/>
+          <w:lang w:eastAsia="en-CA"/>
+        </w:rPr>
+        <w:t xml:space="preserve"> </w:t>
+      </w:r>
+      <w:r>
+        <w:rPr>
+          <w:rFonts w:eastAsia="Times New Roman" w:cs="Times New Roman"/>
+          <w:sz w:val="24"/>
+          <w:szCs w:val="24"/>
+          <w:lang w:eastAsia="en-CA"/>
+        </w:rPr>
+        <w:t>section to fill this particular part in!)</w:t>
+      </w:r>
+    </w:p>
+    <w:p>
+      <w:pPr>
+        <w:spacing w:after="0" w:line="240" w:lineRule="auto"/>
+      </w:pPr>
+    </w:p>
+    <w:p>
+      <w:pPr>
+        <w:spacing w:after="0" w:line="240" w:lineRule="auto"/>
         <w:rPr>
           <w:rFonts w:eastAsia="Times New Roman" w:cs="Times New Roman"/>
           <w:b/>
@@ -208,8 +325,7 @@
           <w:u w:val="single"/>
           <w:lang w:eastAsia="en-CA"/>
         </w:rPr>
-        <w:t xml:space="preserve"> 2 – </w:t>
-      </w:r>
+      </w:pPr>
       <w:r>
         <w:rPr>
           <w:rFonts w:eastAsia="Times New Roman" w:cs="Times New Roman"/>
@@ -220,9 +336,130 @@
           <w:u w:val="single"/>
           <w:lang w:eastAsia="en-CA"/>
         </w:rPr>
-        <w:t xml:space="preserve">Working on </w:t>
-      </w:r>
-      <w:r>
+        <w:t>Including a “Read Me” file</w:t>
+      </w:r>
+    </w:p>
+    <w:p>
+      <w:r>
+        <w:t xml:space="preserve">When you are finished your </w:t>
+      </w:r>
+      <w:r>
+        <w:t xml:space="preserve">frontend application, you need to include a “Read Me” file in your repository. In this “Read Me” file, please fill in the following details </w:t>
+      </w:r>
+      <w:r>
+        <w:rPr>
+          <w:i/>
+          <w:u w:val="single"/>
+        </w:rPr>
+        <w:t>briefly</w:t>
+      </w:r>
+      <w:r>
+        <w:t>:</w:t>
+      </w:r>
+    </w:p>
+    <w:p>
+      <w:pPr>
+        <w:pStyle w:val="ListParagraph"/>
+        <w:numPr>
+          <w:ilvl w:val="0"/>
+          <w:numId w:val="4"/>
+        </w:numPr>
+        <w:rPr>
+          <w:b/>
+          <w:i/>
+        </w:rPr>
+      </w:pPr>
+      <w:r>
+        <w:rPr>
+          <w:b/>
+          <w:i/>
+        </w:rPr>
+        <w:t>How to start the application</w:t>
+      </w:r>
+    </w:p>
+    <w:p>
+      <w:pPr>
+        <w:pStyle w:val="ListParagraph"/>
+        <w:numPr>
+          <w:ilvl w:val="0"/>
+          <w:numId w:val="4"/>
+        </w:numPr>
+        <w:rPr>
+          <w:b/>
+          <w:i/>
+        </w:rPr>
+      </w:pPr>
+      <w:r>
+        <w:rPr>
+          <w:b/>
+          <w:i/>
+        </w:rPr>
+        <w:t>What this application is about</w:t>
+      </w:r>
+    </w:p>
+    <w:p>
+      <w:pPr>
+        <w:pStyle w:val="ListParagraph"/>
+        <w:numPr>
+          <w:ilvl w:val="0"/>
+          <w:numId w:val="4"/>
+        </w:numPr>
+        <w:rPr>
+          <w:b/>
+          <w:i/>
+        </w:rPr>
+      </w:pPr>
+      <w:r>
+        <w:rPr>
+          <w:b/>
+          <w:i/>
+        </w:rPr>
+        <w:t>Development: How did you start development on this application</w:t>
+      </w:r>
+    </w:p>
+    <w:p>
+      <w:pPr>
+        <w:pStyle w:val="ListParagraph"/>
+        <w:numPr>
+          <w:ilvl w:val="0"/>
+          <w:numId w:val="4"/>
+        </w:numPr>
+        <w:rPr>
+          <w:b/>
+          <w:i/>
+        </w:rPr>
+      </w:pPr>
+      <w:r>
+        <w:rPr>
+          <w:b/>
+          <w:i/>
+        </w:rPr>
+        <w:t>Development bumps and issues</w:t>
+      </w:r>
+    </w:p>
+    <w:p>
+      <w:pPr>
+        <w:pStyle w:val="ListParagraph"/>
+        <w:numPr>
+          <w:ilvl w:val="0"/>
+          <w:numId w:val="4"/>
+        </w:numPr>
+        <w:rPr>
+          <w:b/>
+          <w:i/>
+        </w:rPr>
+      </w:pPr>
+      <w:r>
+        <w:rPr>
+          <w:b/>
+          <w:i/>
+        </w:rPr>
+        <w:t>Answer to the following question: “Do frontend applications save data temporarily (when the web application is open) or permanently (always have the data readily available whenever you reload the web application)?”</w:t>
+      </w:r>
+    </w:p>
+    <w:p>
+      <w:pPr>
+        <w:spacing w:after="0" w:line="240" w:lineRule="auto"/>
         <w:rPr>
           <w:rFonts w:eastAsia="Times New Roman" w:cs="Times New Roman"/>
           <w:b/>
@@ -232,77 +469,8 @@
           <w:u w:val="single"/>
           <w:lang w:eastAsia="en-CA"/>
         </w:rPr>
-        <w:t>three different JavaScript files and one HTML file</w:t>
-      </w:r>
-    </w:p>
-    <w:p>
-      <w:r>
-        <w:t>In this lab</w:t>
-      </w:r>
-      <w:r>
-        <w:t xml:space="preserve">, you will be following closely the </w:t>
-      </w:r>
-      <w:r>
-        <w:t xml:space="preserve">third </w:t>
-      </w:r>
-      <w:r>
-        <w:t xml:space="preserve">lesson in this class. You will be working with </w:t>
-      </w:r>
-      <w:r>
-        <w:t>three</w:t>
-      </w:r>
-      <w:r>
-        <w:t xml:space="preserve"> file</w:t>
-      </w:r>
-      <w:r>
-        <w:t xml:space="preserve">s, </w:t>
-      </w:r>
-      <w:r>
-        <w:rPr>
-          <w:i/>
-        </w:rPr>
-        <w:t>whatever.js</w:t>
-      </w:r>
-      <w:r>
-        <w:t xml:space="preserve">, </w:t>
-      </w:r>
-      <w:r>
-        <w:rPr>
-          <w:i/>
-        </w:rPr>
-        <w:t>loopingmadness.js</w:t>
-      </w:r>
-      <w:r>
-        <w:t xml:space="preserve">, </w:t>
-      </w:r>
-      <w:r>
-        <w:t xml:space="preserve">and </w:t>
-      </w:r>
-      <w:r>
-        <w:rPr>
-          <w:i/>
-        </w:rPr>
-        <w:t>box.js</w:t>
-      </w:r>
-      <w:r>
-        <w:t>.</w:t>
-      </w:r>
-      <w:r>
-        <w:rPr>
-          <w:i/>
-        </w:rPr>
-        <w:t xml:space="preserve"> </w:t>
-      </w:r>
-      <w:r>
-        <w:t>I</w:t>
-      </w:r>
-      <w:r>
-        <w:t>t is your goal to follow the upcoming instructions.</w:t>
-      </w:r>
-    </w:p>
-    <w:p>
-      <w:pPr>
-        <w:spacing w:after="0" w:line="240" w:lineRule="auto"/>
+      </w:pPr>
+      <w:r>
         <w:rPr>
           <w:rFonts w:eastAsia="Times New Roman" w:cs="Times New Roman"/>
           <w:b/>
@@ -312,8 +480,27 @@
           <w:u w:val="single"/>
           <w:lang w:eastAsia="en-CA"/>
         </w:rPr>
-      </w:pPr>
-      <w:r>
+        <w:t>What do you need to do? What should you accomplish in this project?</w:t>
+      </w:r>
+    </w:p>
+    <w:p>
+      <w:r>
+        <w:t xml:space="preserve">At the end of the day, you will be working on HTML, CSS, and JavaScript files. </w:t>
+      </w:r>
+      <w:r>
+        <w:rPr>
+          <w:i/>
+          <w:u w:val="single"/>
+        </w:rPr>
+        <w:t>I will not be providing source code to you since this project is based on your idea.</w:t>
+      </w:r>
+      <w:r>
+        <w:t xml:space="preserve"> You should have an understanding of how to start and create HTML, CSS, and JavaScript files. As you work on your project, be sure to consistently save your work and upload it to Github when you need to! This is especially useful if you need to roll back to a commit of a working copy if you really need to.</w:t>
+      </w:r>
+    </w:p>
+    <w:p>
+      <w:pPr>
+        <w:spacing w:after="0" w:line="240" w:lineRule="auto"/>
         <w:rPr>
           <w:rFonts w:eastAsia="Times New Roman" w:cs="Times New Roman"/>
           <w:b/>
@@ -323,8 +510,7 @@
           <w:u w:val="single"/>
           <w:lang w:eastAsia="en-CA"/>
         </w:rPr>
-        <w:t xml:space="preserve">Step 3 – </w:t>
-      </w:r>
+      </w:pPr>
       <w:r>
         <w:rPr>
           <w:rFonts w:eastAsia="Times New Roman" w:cs="Times New Roman"/>
@@ -335,113 +521,60 @@
           <w:u w:val="single"/>
           <w:lang w:eastAsia="en-CA"/>
         </w:rPr>
-        <w:t>Before you head off to the gym and exercise…</w:t>
-      </w:r>
-    </w:p>
-    <w:p>
-      <w:pPr>
-        <w:spacing w:after="0" w:line="240" w:lineRule="auto"/>
-      </w:pPr>
-      <w:r>
-        <w:t xml:space="preserve">You’re not done with work just yet. As you finish off </w:t>
-      </w:r>
-      <w:r>
-        <w:rPr>
-          <w:strike/>
-        </w:rPr>
-        <w:t>helping</w:t>
-      </w:r>
-      <w:r>
-        <w:t xml:space="preserve"> assisting those computer scientists, you finish your day’s work. (Hopefully it was good work!) It’s time to head off to the gym! However, you see your friend stumbling from </w:t>
-      </w:r>
-      <w:r>
-        <w:rPr>
-          <w:b/>
-          <w:i/>
-        </w:rPr>
-        <w:t>Turtile ABC Co.</w:t>
-      </w:r>
-      <w:r>
-        <w:t xml:space="preserve"> who needs your help with JavaScript. You see, he doesn’t know what JavaScript is nor does he understand how it can be used on the web. H</w:t>
-      </w:r>
-      <w:r>
-        <w:t xml:space="preserve">is </w:t>
-      </w:r>
-      <w:r>
-        <w:t xml:space="preserve">tasks are due before 11:59pm, and </w:t>
-      </w:r>
-      <w:r>
-        <w:t>he</w:t>
-      </w:r>
-      <w:r>
-        <w:t xml:space="preserve"> has no idea </w:t>
-      </w:r>
-      <w:r>
-        <w:t>on how to start it. I guess you can say that your work is not done here…</w:t>
-      </w:r>
-    </w:p>
-    <w:p>
-      <w:pPr>
-        <w:spacing w:after="0" w:line="240" w:lineRule="auto"/>
-      </w:pPr>
-    </w:p>
-    <w:p>
-      <w:pPr>
-        <w:spacing w:after="0" w:line="240" w:lineRule="auto"/>
-      </w:pPr>
-      <w:r>
-        <w:t>Your job is to do the following:</w:t>
-      </w:r>
-    </w:p>
-    <w:p>
-      <w:pPr>
-        <w:pStyle w:val="ListParagraph"/>
-        <w:numPr>
-          <w:ilvl w:val="0"/>
-          <w:numId w:val="3"/>
-        </w:numPr>
-        <w:spacing w:after="0" w:line="240" w:lineRule="auto"/>
-      </w:pPr>
-      <w:r>
-        <w:t xml:space="preserve">Take a look at </w:t>
-      </w:r>
-      <w:r>
-        <w:t>those files</w:t>
-      </w:r>
-      <w:r>
-        <w:t>. You will be working with th</w:t>
-      </w:r>
-      <w:r>
-        <w:t>ose files closely</w:t>
-      </w:r>
-      <w:r>
-        <w:t>.</w:t>
-      </w:r>
-    </w:p>
-    <w:p>
-      <w:pPr>
-        <w:pStyle w:val="ListParagraph"/>
-        <w:numPr>
-          <w:ilvl w:val="0"/>
-          <w:numId w:val="3"/>
-        </w:numPr>
-        <w:spacing w:after="0" w:line="240" w:lineRule="auto"/>
-      </w:pPr>
-      <w:r>
-        <w:t>There are quite a number of spots for you to fill in this time around. Look at each file wisely…</w:t>
-      </w:r>
-    </w:p>
-    <w:p>
-      <w:pPr>
-        <w:pStyle w:val="ListParagraph"/>
-        <w:numPr>
-          <w:ilvl w:val="0"/>
-          <w:numId w:val="3"/>
-        </w:numPr>
-        <w:spacing w:after="0" w:line="240" w:lineRule="auto"/>
-      </w:pPr>
-      <w:r>
-        <w:t>Although some fill-ins allow you to take the most blandest of solution-route here, you can try being creative! Usually, the instructions in those files will tell you to go nuts and be creative. (Of course, there are some fill-ins where you are fixated to just that one answer…)</w:t>
+        <w:lastRenderedPageBreak/>
+        <w:t>Submissions</w:t>
+      </w:r>
+      <w:bookmarkStart w:id="0" w:name="_GoBack"/>
+      <w:bookmarkEnd w:id="0"/>
+    </w:p>
+    <w:p>
+      <w:pPr>
+        <w:rPr>
+          <w:i/>
+          <w:u w:val="single"/>
+        </w:rPr>
+      </w:pPr>
+      <w:r>
+        <w:t xml:space="preserve">When you are done, submit your work </w:t>
+      </w:r>
+      <w:r>
+        <w:t>through Github in a repository called “</w:t>
+      </w:r>
+      <w:r>
+        <w:t>c5project1</w:t>
+      </w:r>
+      <w:r>
+        <w:t>-&lt;github name&gt;</w:t>
+      </w:r>
+      <w:r>
+        <w:t xml:space="preserve">” shared by Evan </w:t>
+      </w:r>
+      <w:r>
+        <w:t>b</w:t>
+      </w:r>
+      <w:r>
+        <w:t>efore</w:t>
+      </w:r>
+      <w:r>
+        <w:t xml:space="preserve"> </w:t>
+      </w:r>
+      <w:r>
+        <w:t>Monday, April 30</w:t>
+      </w:r>
+      <w:r>
+        <w:rPr>
+          <w:vertAlign w:val="superscript"/>
+        </w:rPr>
+        <w:t>th</w:t>
+      </w:r>
+      <w:r>
+        <w:t>, 2018</w:t>
+      </w:r>
+      <w:r>
+        <w:t xml:space="preserve"> @ 11:59pm. Late submissions</w:t>
+      </w:r>
+      <w:r>
+        <w:t xml:space="preserve"> will not be marked. </w:t>
       </w:r>
     </w:p>
     <w:p>
@@ -457,10 +590,7 @@
           <w:lang w:eastAsia="en-CA"/>
         </w:rPr>
       </w:pPr>
-    </w:p>
-    <w:p>
-      <w:pPr>
-        <w:spacing w:after="0" w:line="240" w:lineRule="auto"/>
+      <w:r>
         <w:rPr>
           <w:rFonts w:eastAsia="Times New Roman" w:cs="Times New Roman"/>
           <w:b/>
@@ -470,155 +600,8 @@
           <w:u w:val="single"/>
           <w:lang w:eastAsia="en-CA"/>
         </w:rPr>
-      </w:pPr>
-      <w:r>
-        <w:rPr>
-          <w:rFonts w:eastAsia="Times New Roman" w:cs="Times New Roman"/>
-          <w:b/>
-          <w:i/>
-          <w:sz w:val="24"/>
-          <w:szCs w:val="24"/>
-          <w:u w:val="single"/>
-          <w:lang w:eastAsia="en-CA"/>
-        </w:rPr>
-        <w:t>Submissions</w:t>
-      </w:r>
-    </w:p>
-    <w:p>
-      <w:pPr>
-        <w:tabs>
-          <w:tab w:val="left" w:pos="916"/>
-          <w:tab w:val="left" w:pos="1832"/>
-          <w:tab w:val="left" w:pos="2748"/>
-          <w:tab w:val="left" w:pos="3664"/>
-          <w:tab w:val="left" w:pos="4580"/>
-          <w:tab w:val="left" w:pos="5496"/>
-          <w:tab w:val="left" w:pos="6412"/>
-          <w:tab w:val="left" w:pos="7328"/>
-          <w:tab w:val="left" w:pos="8244"/>
-          <w:tab w:val="left" w:pos="9160"/>
-          <w:tab w:val="left" w:pos="10076"/>
-          <w:tab w:val="left" w:pos="10992"/>
-          <w:tab w:val="left" w:pos="11908"/>
-          <w:tab w:val="left" w:pos="12824"/>
-          <w:tab w:val="left" w:pos="13740"/>
-          <w:tab w:val="left" w:pos="14656"/>
-        </w:tabs>
-        <w:spacing w:after="0" w:line="240" w:lineRule="auto"/>
-        <w:rPr>
-          <w:rFonts w:ascii="Courier New" w:eastAsia="Times New Roman" w:hAnsi="Courier New" w:cs="Courier New"/>
-          <w:sz w:val="20"/>
-          <w:szCs w:val="20"/>
-          <w:lang w:eastAsia="en-CA"/>
-        </w:rPr>
-      </w:pPr>
-    </w:p>
-    <w:p>
-      <w:pPr>
-        <w:rPr>
-          <w:i/>
-          <w:u w:val="single"/>
-        </w:rPr>
-      </w:pPr>
-      <w:r>
-        <w:t xml:space="preserve">When you are done, submit your work </w:t>
-      </w:r>
-      <w:r>
-        <w:t>through Github in a repository called “</w:t>
-      </w:r>
-      <w:r>
-        <w:t>c5project1</w:t>
-      </w:r>
-      <w:r>
-        <w:t>-&lt;github name&gt;</w:t>
-      </w:r>
-      <w:r>
-        <w:t xml:space="preserve">” shared by Evan </w:t>
-      </w:r>
-      <w:r>
-        <w:t>b</w:t>
-      </w:r>
-      <w:r>
-        <w:t>efore</w:t>
-      </w:r>
-      <w:r>
-        <w:t xml:space="preserve"> </w:t>
-      </w:r>
-      <w:r>
-        <w:t>Monday, April 30</w:t>
-      </w:r>
-      <w:r>
-        <w:rPr>
-          <w:vertAlign w:val="superscript"/>
-        </w:rPr>
-        <w:t>th</w:t>
-      </w:r>
-      <w:r>
-        <w:t>, 2018</w:t>
-      </w:r>
-      <w:r>
-        <w:t xml:space="preserve"> @ 11:59pm. Late submissions</w:t>
-      </w:r>
-      <w:r>
-        <w:t xml:space="preserve"> will not be marked. </w:t>
-      </w:r>
-    </w:p>
-    <w:p>
-      <w:pPr>
-        <w:spacing w:after="0" w:line="240" w:lineRule="auto"/>
-        <w:rPr>
-          <w:rFonts w:eastAsia="Times New Roman" w:cs="Times New Roman"/>
-          <w:b/>
-          <w:i/>
-          <w:sz w:val="24"/>
-          <w:szCs w:val="24"/>
-          <w:u w:val="single"/>
-          <w:lang w:eastAsia="en-CA"/>
-        </w:rPr>
-      </w:pPr>
-      <w:r>
-        <w:rPr>
-          <w:rFonts w:eastAsia="Times New Roman" w:cs="Times New Roman"/>
-          <w:b/>
-          <w:i/>
-          <w:sz w:val="24"/>
-          <w:szCs w:val="24"/>
-          <w:u w:val="single"/>
-          <w:lang w:eastAsia="en-CA"/>
-        </w:rPr>
         <w:t>Achievement Marks</w:t>
       </w:r>
-      <w:bookmarkStart w:id="0" w:name="_GoBack"/>
-      <w:bookmarkEnd w:id="0"/>
-    </w:p>
-    <w:p>
-      <w:pPr>
-        <w:tabs>
-          <w:tab w:val="left" w:pos="916"/>
-          <w:tab w:val="left" w:pos="1832"/>
-          <w:tab w:val="left" w:pos="2748"/>
-          <w:tab w:val="left" w:pos="3664"/>
-          <w:tab w:val="left" w:pos="4580"/>
-          <w:tab w:val="left" w:pos="5496"/>
-          <w:tab w:val="left" w:pos="6412"/>
-          <w:tab w:val="left" w:pos="7328"/>
-          <w:tab w:val="left" w:pos="8244"/>
-          <w:tab w:val="left" w:pos="9160"/>
-          <w:tab w:val="left" w:pos="10076"/>
-          <w:tab w:val="left" w:pos="10992"/>
-          <w:tab w:val="left" w:pos="11908"/>
-          <w:tab w:val="left" w:pos="12824"/>
-          <w:tab w:val="left" w:pos="13740"/>
-          <w:tab w:val="left" w:pos="14656"/>
-        </w:tabs>
-        <w:spacing w:after="0" w:line="240" w:lineRule="auto"/>
-        <w:rPr>
-          <w:rFonts w:ascii="Courier New" w:eastAsia="Times New Roman" w:hAnsi="Courier New" w:cs="Courier New"/>
-          <w:sz w:val="20"/>
-          <w:szCs w:val="20"/>
-          <w:lang w:eastAsia="en-CA"/>
-        </w:rPr>
-      </w:pPr>
     </w:p>
     <w:p>
       <w:r>
@@ -705,7 +688,7 @@
               <w:jc w:val="center"/>
             </w:pPr>
             <w:r>
-              <w:t>Fully utilized CSS files for styling</w:t>
+              <w:t>Web application is organized</w:t>
             </w:r>
           </w:p>
         </w:tc>
@@ -721,7 +704,7 @@
               <w:t xml:space="preserve">/ </w:t>
             </w:r>
             <w:r>
-              <w:t>10</w:t>
+              <w:t>15</w:t>
             </w:r>
           </w:p>
         </w:tc>
@@ -736,7 +719,7 @@
               <w:jc w:val="center"/>
             </w:pPr>
             <w:r>
-              <w:t>HTML code does not use deprecated tags (use things like &lt;b&gt;, &lt;center&gt;, etc. as part of your styling on CSS files!)</w:t>
+              <w:t>Is the application working as intended? (e.g. links actually do send you somewhere, functionality runs properly, etc.)</w:t>
             </w:r>
           </w:p>
         </w:tc>
@@ -752,7 +735,10 @@
               <w:t xml:space="preserve">/ </w:t>
             </w:r>
             <w:r>
-              <w:t>5</w:t>
+              <w:t>7</w:t>
+            </w:r>
+            <w:r>
+              <w:t>0</w:t>
             </w:r>
           </w:p>
         </w:tc>
@@ -787,17 +773,16 @@
               </w:tabs>
               <w:jc w:val="center"/>
               <w:rPr>
-                <w:rFonts w:ascii="Courier New" w:eastAsia="Times New Roman" w:hAnsi="Courier New" w:cs="Courier New"/>
-                <w:sz w:val="20"/>
-                <w:szCs w:val="20"/>
+                <w:rFonts w:eastAsia="Times New Roman" w:cstheme="minorHAnsi"/>
                 <w:lang w:eastAsia="en-CA"/>
               </w:rPr>
             </w:pPr>
             <w:r>
-              <w:t xml:space="preserve">HTML code </w:t>
-            </w:r>
-            <w:r>
-              <w:t>is organized</w:t>
+              <w:rPr>
+                <w:rFonts w:eastAsia="Times New Roman" w:cstheme="minorHAnsi"/>
+                <w:lang w:eastAsia="en-CA"/>
+              </w:rPr>
+              <w:t>JavaScript functionality works and manipulates(?) with data sent from HTML page</w:t>
             </w:r>
           </w:p>
         </w:tc>
@@ -816,7 +801,7 @@
               <w:t xml:space="preserve">/ </w:t>
             </w:r>
             <w:r>
-              <w:t>5</w:t>
+              <w:t>10</w:t>
             </w:r>
           </w:p>
         </w:tc>
@@ -852,7 +837,7 @@
               <w:jc w:val="center"/>
             </w:pPr>
             <w:r>
-              <w:t>Web application works as intended</w:t>
+              <w:t>readme.txt or readme.md or readme.doc(x)</w:t>
             </w:r>
           </w:p>
         </w:tc>
@@ -868,7 +853,10 @@
               <w:jc w:val="center"/>
             </w:pPr>
             <w:r>
-              <w:t>/ 10</w:t>
+              <w:t xml:space="preserve">/ </w:t>
+            </w:r>
+            <w:r>
+              <w:t>5</w:t>
             </w:r>
           </w:p>
         </w:tc>
@@ -913,7 +901,7 @@
               <w:t xml:space="preserve">/ </w:t>
             </w:r>
             <w:r>
-              <w:t>30</w:t>
+              <w:t>100</w:t>
             </w:r>
           </w:p>
         </w:tc>
@@ -1237,7 +1225,7 @@
         <w:b/>
         <w:noProof/>
       </w:rPr>
-      <w:t>1</w:t>
+      <w:t>2</w:t>
     </w:r>
     <w:r>
       <w:rPr>
@@ -1265,13 +1253,7 @@
       <w:rPr>
         <w:noProof/>
       </w:rPr>
-      <w:t xml:space="preserve">Due: </w:t>
-    </w:r>
-    <w:r>
-      <w:rPr>
-        <w:noProof/>
-      </w:rPr>
-      <w:t>April 30</w:t>
+      <w:t>Due: April 30</w:t>
     </w:r>
     <w:r>
       <w:rPr>
@@ -1293,6 +1275,118 @@
 <file path=word/numbering.xml><?xml version="1.0" encoding="utf-8"?>
 <w:numbering xmlns:wpc="http://schemas.microsoft.com/office/word/2010/wordprocessingCanvas" xmlns:cx="http://schemas.microsoft.com/office/drawing/2014/chartex" xmlns:cx1="http://schemas.microsoft.com/office/drawing/2015/9/8/chartex" xmlns:cx2="http://schemas.microsoft.com/office/drawing/2015/10/21/chartex" xmlns:cx3="http://schemas.microsoft.com/office/drawing/2016/5/9/chartex" xmlns:cx4="http://schemas.microsoft.com/office/drawing/2016/5/10/chartex" xmlns:cx5="http://schemas.microsoft.com/office/drawing/2016/5/11/chartex" xmlns:cx6="http://schemas.microsoft.com/office/drawing/2016/5/12/chartex" xmlns:cx7="http://schemas.microsoft.com/office/drawing/2016/5/13/chartex" xmlns:cx8="http://schemas.microsoft.com/office/drawing/2016/5/14/chartex" xmlns:mc="http://schemas.openxmlformats.org/markup-compatibility/2006" xmlns:aink="http://schemas.microsoft.com/office/drawing/2016/ink" xmlns:am3d="http://schemas.microsoft.com/office/drawing/2017/model3d" xmlns:o="urn:schemas-microsoft-com:office:office" xmlns:r="http://schemas.openxmlformats.org/officeDocument/2006/relationships" xmlns:m="http://schemas.openxmlformats.org/officeDocument/2006/math" xmlns:v="urn:schemas-microsoft-com:vml" xmlns:wp14="http://schemas.microsoft.com/office/word/2010/wordprocessingDrawing" xmlns:wp="http://schemas.openxmlformats.org/drawingml/2006/wordprocessingDrawing" xmlns:w10="urn:schemas-microsoft-com:office:word" xmlns:w="http://schemas.openxmlformats.org/wordprocessingml/2006/main" xmlns:w14="http://schemas.microsoft.com/office/word/2010/wordml" xmlns:w15="http://schemas.microsoft.com/office/word/2012/wordml" xmlns:w16cid="http://schemas.microsoft.com/office/word/2016/wordml/cid" xmlns:w16se="http://schemas.microsoft.com/office/word/2015/wordml/symex" xmlns:wpg="http://schemas.microsoft.com/office/word/2010/wordprocessingGroup" xmlns:wpi="http://schemas.microsoft.com/office/word/2010/wordprocessingInk" xmlns:wne="http://schemas.microsoft.com/office/word/2006/wordml" xmlns:wps="http://schemas.microsoft.com/office/word/2010/wordprocessingShape" mc:Ignorable="w14 w15 w16se w16cid wp14">
   <w:abstractNum w:abstractNumId="0" w15:restartNumberingAfterBreak="0">
+    <w:nsid w:val="2C003F67"/>
+    <w:multiLevelType w:val="hybridMultilevel"/>
+    <w:tmpl w:val="3BE89FB8"/>
+    <w:lvl w:ilvl="0" w:tplc="ABA45514">
+      <w:numFmt w:val="bullet"/>
+      <w:lvlText w:val="-"/>
+      <w:lvlJc w:val="left"/>
+      <w:pPr>
+        <w:ind w:left="720" w:hanging="360"/>
+      </w:pPr>
+      <w:rPr>
+        <w:rFonts w:ascii="Calibri" w:eastAsiaTheme="minorHAnsi" w:hAnsi="Calibri" w:cs="Calibri" w:hint="default"/>
+      </w:rPr>
+    </w:lvl>
+    <w:lvl w:ilvl="1" w:tplc="10090003" w:tentative="1">
+      <w:start w:val="1"/>
+      <w:numFmt w:val="bullet"/>
+      <w:lvlText w:val="o"/>
+      <w:lvlJc w:val="left"/>
+      <w:pPr>
+        <w:ind w:left="1440" w:hanging="360"/>
+      </w:pPr>
+      <w:rPr>
+        <w:rFonts w:ascii="Courier New" w:hAnsi="Courier New" w:cs="Courier New" w:hint="default"/>
+      </w:rPr>
+    </w:lvl>
+    <w:lvl w:ilvl="2" w:tplc="10090005" w:tentative="1">
+      <w:start w:val="1"/>
+      <w:numFmt w:val="bullet"/>
+      <w:lvlText w:val=""/>
+      <w:lvlJc w:val="left"/>
+      <w:pPr>
+        <w:ind w:left="2160" w:hanging="360"/>
+      </w:pPr>
+      <w:rPr>
+        <w:rFonts w:ascii="Wingdings" w:hAnsi="Wingdings" w:hint="default"/>
+      </w:rPr>
+    </w:lvl>
+    <w:lvl w:ilvl="3" w:tplc="10090001" w:tentative="1">
+      <w:start w:val="1"/>
+      <w:numFmt w:val="bullet"/>
+      <w:lvlText w:val=""/>
+      <w:lvlJc w:val="left"/>
+      <w:pPr>
+        <w:ind w:left="2880" w:hanging="360"/>
+      </w:pPr>
+      <w:rPr>
+        <w:rFonts w:ascii="Symbol" w:hAnsi="Symbol" w:hint="default"/>
+      </w:rPr>
+    </w:lvl>
+    <w:lvl w:ilvl="4" w:tplc="10090003" w:tentative="1">
+      <w:start w:val="1"/>
+      <w:numFmt w:val="bullet"/>
+      <w:lvlText w:val="o"/>
+      <w:lvlJc w:val="left"/>
+      <w:pPr>
+        <w:ind w:left="3600" w:hanging="360"/>
+      </w:pPr>
+      <w:rPr>
+        <w:rFonts w:ascii="Courier New" w:hAnsi="Courier New" w:cs="Courier New" w:hint="default"/>
+      </w:rPr>
+    </w:lvl>
+    <w:lvl w:ilvl="5" w:tplc="10090005" w:tentative="1">
+      <w:start w:val="1"/>
+      <w:numFmt w:val="bullet"/>
+      <w:lvlText w:val=""/>
+      <w:lvlJc w:val="left"/>
+      <w:pPr>
+        <w:ind w:left="4320" w:hanging="360"/>
+      </w:pPr>
+      <w:rPr>
+        <w:rFonts w:ascii="Wingdings" w:hAnsi="Wingdings" w:hint="default"/>
+      </w:rPr>
+    </w:lvl>
+    <w:lvl w:ilvl="6" w:tplc="10090001" w:tentative="1">
+      <w:start w:val="1"/>
+      <w:numFmt w:val="bullet"/>
+      <w:lvlText w:val=""/>
+      <w:lvlJc w:val="left"/>
+      <w:pPr>
+        <w:ind w:left="5040" w:hanging="360"/>
+      </w:pPr>
+      <w:rPr>
+        <w:rFonts w:ascii="Symbol" w:hAnsi="Symbol" w:hint="default"/>
+      </w:rPr>
+    </w:lvl>
+    <w:lvl w:ilvl="7" w:tplc="10090003" w:tentative="1">
+      <w:start w:val="1"/>
+      <w:numFmt w:val="bullet"/>
+      <w:lvlText w:val="o"/>
+      <w:lvlJc w:val="left"/>
+      <w:pPr>
+        <w:ind w:left="5760" w:hanging="360"/>
+      </w:pPr>
+      <w:rPr>
+        <w:rFonts w:ascii="Courier New" w:hAnsi="Courier New" w:cs="Courier New" w:hint="default"/>
+      </w:rPr>
+    </w:lvl>
+    <w:lvl w:ilvl="8" w:tplc="10090005" w:tentative="1">
+      <w:start w:val="1"/>
+      <w:numFmt w:val="bullet"/>
+      <w:lvlText w:val=""/>
+      <w:lvlJc w:val="left"/>
+      <w:pPr>
+        <w:ind w:left="6480" w:hanging="360"/>
+      </w:pPr>
+      <w:rPr>
+        <w:rFonts w:ascii="Wingdings" w:hAnsi="Wingdings" w:hint="default"/>
+      </w:rPr>
+    </w:lvl>
+  </w:abstractNum>
+  <w:abstractNum w:abstractNumId="1" w15:restartNumberingAfterBreak="0">
     <w:nsid w:val="401D4A6C"/>
     <w:multiLevelType w:val="hybridMultilevel"/>
     <w:tmpl w:val="26B40A06"/>
@@ -1381,7 +1475,119 @@
       </w:pPr>
     </w:lvl>
   </w:abstractNum>
-  <w:abstractNum w:abstractNumId="1" w15:restartNumberingAfterBreak="0">
+  <w:abstractNum w:abstractNumId="2" w15:restartNumberingAfterBreak="0">
+    <w:nsid w:val="4F762EF9"/>
+    <w:multiLevelType w:val="hybridMultilevel"/>
+    <w:tmpl w:val="0BC83732"/>
+    <w:lvl w:ilvl="0" w:tplc="CDD62DC4">
+      <w:numFmt w:val="bullet"/>
+      <w:lvlText w:val="-"/>
+      <w:lvlJc w:val="left"/>
+      <w:pPr>
+        <w:ind w:left="720" w:hanging="360"/>
+      </w:pPr>
+      <w:rPr>
+        <w:rFonts w:ascii="Calibri" w:eastAsiaTheme="minorHAnsi" w:hAnsi="Calibri" w:cs="Calibri" w:hint="default"/>
+      </w:rPr>
+    </w:lvl>
+    <w:lvl w:ilvl="1" w:tplc="10090003" w:tentative="1">
+      <w:start w:val="1"/>
+      <w:numFmt w:val="bullet"/>
+      <w:lvlText w:val="o"/>
+      <w:lvlJc w:val="left"/>
+      <w:pPr>
+        <w:ind w:left="1440" w:hanging="360"/>
+      </w:pPr>
+      <w:rPr>
+        <w:rFonts w:ascii="Courier New" w:hAnsi="Courier New" w:cs="Courier New" w:hint="default"/>
+      </w:rPr>
+    </w:lvl>
+    <w:lvl w:ilvl="2" w:tplc="10090005" w:tentative="1">
+      <w:start w:val="1"/>
+      <w:numFmt w:val="bullet"/>
+      <w:lvlText w:val=""/>
+      <w:lvlJc w:val="left"/>
+      <w:pPr>
+        <w:ind w:left="2160" w:hanging="360"/>
+      </w:pPr>
+      <w:rPr>
+        <w:rFonts w:ascii="Wingdings" w:hAnsi="Wingdings" w:hint="default"/>
+      </w:rPr>
+    </w:lvl>
+    <w:lvl w:ilvl="3" w:tplc="10090001" w:tentative="1">
+      <w:start w:val="1"/>
+      <w:numFmt w:val="bullet"/>
+      <w:lvlText w:val=""/>
+      <w:lvlJc w:val="left"/>
+      <w:pPr>
+        <w:ind w:left="2880" w:hanging="360"/>
+      </w:pPr>
+      <w:rPr>
+        <w:rFonts w:ascii="Symbol" w:hAnsi="Symbol" w:hint="default"/>
+      </w:rPr>
+    </w:lvl>
+    <w:lvl w:ilvl="4" w:tplc="10090003" w:tentative="1">
+      <w:start w:val="1"/>
+      <w:numFmt w:val="bullet"/>
+      <w:lvlText w:val="o"/>
+      <w:lvlJc w:val="left"/>
+      <w:pPr>
+        <w:ind w:left="3600" w:hanging="360"/>
+      </w:pPr>
+      <w:rPr>
+        <w:rFonts w:ascii="Courier New" w:hAnsi="Courier New" w:cs="Courier New" w:hint="default"/>
+      </w:rPr>
+    </w:lvl>
+    <w:lvl w:ilvl="5" w:tplc="10090005" w:tentative="1">
+      <w:start w:val="1"/>
+      <w:numFmt w:val="bullet"/>
+      <w:lvlText w:val=""/>
+      <w:lvlJc w:val="left"/>
+      <w:pPr>
+        <w:ind w:left="4320" w:hanging="360"/>
+      </w:pPr>
+      <w:rPr>
+        <w:rFonts w:ascii="Wingdings" w:hAnsi="Wingdings" w:hint="default"/>
+      </w:rPr>
+    </w:lvl>
+    <w:lvl w:ilvl="6" w:tplc="10090001" w:tentative="1">
+      <w:start w:val="1"/>
+      <w:numFmt w:val="bullet"/>
+      <w:lvlText w:val=""/>
+      <w:lvlJc w:val="left"/>
+      <w:pPr>
+        <w:ind w:left="5040" w:hanging="360"/>
+      </w:pPr>
+      <w:rPr>
+        <w:rFonts w:ascii="Symbol" w:hAnsi="Symbol" w:hint="default"/>
+      </w:rPr>
+    </w:lvl>
+    <w:lvl w:ilvl="7" w:tplc="10090003" w:tentative="1">
+      <w:start w:val="1"/>
+      <w:numFmt w:val="bullet"/>
+      <w:lvlText w:val="o"/>
+      <w:lvlJc w:val="left"/>
+      <w:pPr>
+        <w:ind w:left="5760" w:hanging="360"/>
+      </w:pPr>
+      <w:rPr>
+        <w:rFonts w:ascii="Courier New" w:hAnsi="Courier New" w:cs="Courier New" w:hint="default"/>
+      </w:rPr>
+    </w:lvl>
+    <w:lvl w:ilvl="8" w:tplc="10090005" w:tentative="1">
+      <w:start w:val="1"/>
+      <w:numFmt w:val="bullet"/>
+      <w:lvlText w:val=""/>
+      <w:lvlJc w:val="left"/>
+      <w:pPr>
+        <w:ind w:left="6480" w:hanging="360"/>
+      </w:pPr>
+      <w:rPr>
+        <w:rFonts w:ascii="Wingdings" w:hAnsi="Wingdings" w:hint="default"/>
+      </w:rPr>
+    </w:lvl>
+  </w:abstractNum>
+  <w:abstractNum w:abstractNumId="3" w15:restartNumberingAfterBreak="0">
     <w:nsid w:val="53CE4298"/>
     <w:multiLevelType w:val="hybridMultilevel"/>
     <w:tmpl w:val="01BCD01E"/>
@@ -1494,7 +1700,7 @@
       </w:rPr>
     </w:lvl>
   </w:abstractNum>
-  <w:abstractNum w:abstractNumId="2" w15:restartNumberingAfterBreak="0">
+  <w:abstractNum w:abstractNumId="4" w15:restartNumberingAfterBreak="0">
     <w:nsid w:val="57A057BB"/>
     <w:multiLevelType w:val="hybridMultilevel"/>
     <w:tmpl w:val="E6B40FC4"/>
@@ -1584,12 +1790,18 @@
     </w:lvl>
   </w:abstractNum>
   <w:num w:numId="1">
+    <w:abstractNumId w:val="1"/>
+  </w:num>
+  <w:num w:numId="2">
+    <w:abstractNumId w:val="3"/>
+  </w:num>
+  <w:num w:numId="3">
+    <w:abstractNumId w:val="4"/>
+  </w:num>
+  <w:num w:numId="4">
     <w:abstractNumId w:val="0"/>
   </w:num>
-  <w:num w:numId="2">
-    <w:abstractNumId w:val="1"/>
-  </w:num>
-  <w:num w:numId="3">
+  <w:num w:numId="5">
     <w:abstractNumId w:val="2"/>
   </w:num>
 </w:numbering>

</xml_diff>